<commit_message>
Inventory New Acquisition Function (No Forms)
</commit_message>
<xml_diff>
--- a/public/AccountabilityForms/ASSET ACCOUNTABILITY FORM - NEW ISSUE.docx
+++ b/public/AccountabilityForms/ASSET ACCOUNTABILITY FORM - NEW ISSUE.docx
@@ -81,17 +81,7 @@
           <w:sz w:val="24"/>
           <w:szCs w:val="24"/>
         </w:rPr>
-        <w:t xml:space="preserve">:  </w:t>
-      </w:r>
-      <w:proofErr w:type="gramStart"/>
-      <w:r>
-        <w:rPr>
-          <w:b/>
-          <w:bCs/>
-          <w:sz w:val="24"/>
-          <w:szCs w:val="24"/>
-        </w:rPr>
-        <w:t xml:space="preserve">   </w:t>
+        <w:t xml:space="preserve">:     </w:t>
       </w:r>
       <w:r>
         <w:rPr>
@@ -103,7 +93,6 @@
         <w:t>{</w:t>
       </w:r>
       <w:proofErr w:type="spellStart"/>
-      <w:proofErr w:type="gramEnd"/>
       <w:r>
         <w:rPr>
           <w:b/>
@@ -191,17 +180,7 @@
           <w:sz w:val="24"/>
           <w:szCs w:val="24"/>
         </w:rPr>
-        <w:t xml:space="preserve">NEWLY PURCHASED     </w:t>
-      </w:r>
-      <w:proofErr w:type="gramStart"/>
-      <w:r>
-        <w:rPr>
-          <w:b/>
-          <w:bCs/>
-          <w:sz w:val="24"/>
-          <w:szCs w:val="24"/>
-        </w:rPr>
-        <w:t xml:space="preserve">   </w:t>
+        <w:t xml:space="preserve">NEWLY PURCHASED        </w:t>
       </w:r>
       <w:r>
         <w:rPr>
@@ -213,7 +192,6 @@
         <w:t>{</w:t>
       </w:r>
       <w:proofErr w:type="spellStart"/>
-      <w:proofErr w:type="gramEnd"/>
       <w:r>
         <w:rPr>
           <w:b/>
@@ -331,17 +309,7 @@
           <w:sz w:val="24"/>
           <w:szCs w:val="24"/>
         </w:rPr>
-        <w:t>WORK FROM HOME/BORROWED:</w:t>
-      </w:r>
-      <w:proofErr w:type="gramStart"/>
-      <w:r>
-        <w:rPr>
-          <w:b/>
-          <w:bCs/>
-          <w:sz w:val="24"/>
-          <w:szCs w:val="24"/>
-        </w:rPr>
-        <w:t xml:space="preserve">   </w:t>
+        <w:t xml:space="preserve">WORK FROM HOME/BORROWED:   </w:t>
       </w:r>
       <w:r>
         <w:rPr>
@@ -353,7 +321,6 @@
         <w:t>{</w:t>
       </w:r>
       <w:proofErr w:type="spellStart"/>
-      <w:proofErr w:type="gramEnd"/>
       <w:r>
         <w:rPr>
           <w:b/>
@@ -402,7 +369,6 @@
         <w:t>{</w:t>
       </w:r>
       <w:proofErr w:type="spellStart"/>
-      <w:proofErr w:type="gramStart"/>
       <w:r>
         <w:rPr>
           <w:b/>
@@ -431,27 +397,7 @@
           <w:sz w:val="24"/>
           <w:szCs w:val="24"/>
         </w:rPr>
-        <w:t xml:space="preserve">  NEWLY</w:t>
-      </w:r>
-      <w:proofErr w:type="gramEnd"/>
-      <w:r>
-        <w:rPr>
-          <w:b/>
-          <w:bCs/>
-          <w:sz w:val="24"/>
-          <w:szCs w:val="24"/>
-        </w:rPr>
-        <w:t xml:space="preserve"> </w:t>
-      </w:r>
-      <w:proofErr w:type="gramStart"/>
-      <w:r>
-        <w:rPr>
-          <w:b/>
-          <w:bCs/>
-          <w:sz w:val="24"/>
-          <w:szCs w:val="24"/>
-        </w:rPr>
-        <w:t xml:space="preserve">PURCHASED  </w:t>
+        <w:t xml:space="preserve">  NEWLY PURCHASED  </w:t>
       </w:r>
       <w:r>
         <w:rPr>
@@ -463,7 +409,6 @@
         <w:t>{</w:t>
       </w:r>
       <w:proofErr w:type="spellStart"/>
-      <w:proofErr w:type="gramEnd"/>
       <w:r>
         <w:rPr>
           <w:b/>
@@ -1154,18 +1099,10 @@
               <w:jc w:val="center"/>
             </w:pPr>
             <w:r>
-              <w:t>{#</w:t>
-            </w:r>
-            <w:proofErr w:type="gramStart"/>
-            <w:r>
-              <w:t>devices}</w:t>
-            </w:r>
-            <w:r>
-              <w:t>{</w:t>
-            </w:r>
-            <w:proofErr w:type="gramEnd"/>
-            <w:r>
-              <w:t>assignmentDate}</w:t>
+              <w:t>{#devices}</w:t>
+            </w:r>
+            <w:r>
+              <w:t>{assignmentDate}</w:t>
             </w:r>
           </w:p>
         </w:tc>
@@ -1273,7 +1210,6 @@
                 <w:szCs w:val="20"/>
               </w:rPr>
             </w:pPr>
-            <w:proofErr w:type="gramStart"/>
             <w:r>
               <w:rPr>
                 <w:sz w:val="18"/>
@@ -1286,15 +1222,7 @@
                 <w:sz w:val="18"/>
                 <w:szCs w:val="18"/>
               </w:rPr>
-              <w:t>{/</w:t>
-            </w:r>
-            <w:proofErr w:type="gramEnd"/>
-            <w:r>
-              <w:rPr>
-                <w:sz w:val="18"/>
-                <w:szCs w:val="18"/>
-              </w:rPr>
-              <w:t>devices}</w:t>
+              <w:t>{/devices}</w:t>
             </w:r>
           </w:p>
         </w:tc>
@@ -1637,430 +1565,6 @@
           </w:p>
         </w:tc>
       </w:tr>
-      <w:tr>
-        <w:trPr>
-          <w:trHeight w:val="272"/>
-        </w:trPr>
-        <w:tc>
-          <w:tcPr>
-            <w:tcW w:w="1701" w:type="dxa"/>
-            <w:vAlign w:val="center"/>
-          </w:tcPr>
-          <w:p>
-            <w:pPr>
-              <w:jc w:val="center"/>
-            </w:pPr>
-          </w:p>
-        </w:tc>
-        <w:tc>
-          <w:tcPr>
-            <w:tcW w:w="1843" w:type="dxa"/>
-            <w:vAlign w:val="center"/>
-          </w:tcPr>
-          <w:p>
-            <w:pPr>
-              <w:jc w:val="center"/>
-            </w:pPr>
-          </w:p>
-        </w:tc>
-        <w:tc>
-          <w:tcPr>
-            <w:tcW w:w="1984" w:type="dxa"/>
-            <w:vAlign w:val="center"/>
-          </w:tcPr>
-          <w:p>
-            <w:pPr>
-              <w:jc w:val="center"/>
-              <w:rPr>
-                <w:rFonts w:ascii="Aptos Narrow" w:hAnsi="Aptos Narrow"/>
-                <w:color w:val="000000"/>
-              </w:rPr>
-            </w:pPr>
-          </w:p>
-        </w:tc>
-        <w:tc>
-          <w:tcPr>
-            <w:tcW w:w="2127" w:type="dxa"/>
-            <w:vAlign w:val="center"/>
-          </w:tcPr>
-          <w:p>
-            <w:pPr>
-              <w:jc w:val="center"/>
-              <w:rPr>
-                <w:rFonts w:ascii="Aptos Narrow" w:hAnsi="Aptos Narrow"/>
-                <w:color w:val="000000"/>
-              </w:rPr>
-            </w:pPr>
-          </w:p>
-        </w:tc>
-        <w:tc>
-          <w:tcPr>
-            <w:tcW w:w="1842" w:type="dxa"/>
-            <w:vAlign w:val="center"/>
-          </w:tcPr>
-          <w:p>
-            <w:pPr>
-              <w:jc w:val="center"/>
-            </w:pPr>
-          </w:p>
-        </w:tc>
-        <w:tc>
-          <w:tcPr>
-            <w:tcW w:w="1843" w:type="dxa"/>
-            <w:vAlign w:val="center"/>
-          </w:tcPr>
-          <w:p>
-            <w:pPr>
-              <w:jc w:val="center"/>
-              <w:rPr>
-                <w:sz w:val="12"/>
-                <w:szCs w:val="12"/>
-              </w:rPr>
-            </w:pPr>
-          </w:p>
-        </w:tc>
-      </w:tr>
-      <w:tr>
-        <w:trPr>
-          <w:trHeight w:val="305"/>
-        </w:trPr>
-        <w:tc>
-          <w:tcPr>
-            <w:tcW w:w="1701" w:type="dxa"/>
-            <w:vAlign w:val="center"/>
-          </w:tcPr>
-          <w:p>
-            <w:pPr>
-              <w:jc w:val="center"/>
-            </w:pPr>
-          </w:p>
-        </w:tc>
-        <w:tc>
-          <w:tcPr>
-            <w:tcW w:w="1843" w:type="dxa"/>
-            <w:vAlign w:val="center"/>
-          </w:tcPr>
-          <w:p>
-            <w:pPr>
-              <w:jc w:val="center"/>
-            </w:pPr>
-          </w:p>
-        </w:tc>
-        <w:tc>
-          <w:tcPr>
-            <w:tcW w:w="1984" w:type="dxa"/>
-            <w:vAlign w:val="center"/>
-          </w:tcPr>
-          <w:p>
-            <w:pPr>
-              <w:jc w:val="center"/>
-              <w:rPr>
-                <w:rFonts w:ascii="Aptos Narrow" w:hAnsi="Aptos Narrow"/>
-                <w:color w:val="000000"/>
-              </w:rPr>
-            </w:pPr>
-          </w:p>
-        </w:tc>
-        <w:tc>
-          <w:tcPr>
-            <w:tcW w:w="2127" w:type="dxa"/>
-            <w:vAlign w:val="center"/>
-          </w:tcPr>
-          <w:p>
-            <w:pPr>
-              <w:jc w:val="center"/>
-              <w:rPr>
-                <w:rFonts w:ascii="Aptos Narrow" w:hAnsi="Aptos Narrow"/>
-                <w:color w:val="000000"/>
-              </w:rPr>
-            </w:pPr>
-          </w:p>
-        </w:tc>
-        <w:tc>
-          <w:tcPr>
-            <w:tcW w:w="1842" w:type="dxa"/>
-            <w:vAlign w:val="center"/>
-          </w:tcPr>
-          <w:p>
-            <w:pPr>
-              <w:jc w:val="center"/>
-              <w:rPr>
-                <w:sz w:val="18"/>
-                <w:szCs w:val="18"/>
-              </w:rPr>
-            </w:pPr>
-          </w:p>
-        </w:tc>
-        <w:tc>
-          <w:tcPr>
-            <w:tcW w:w="1843" w:type="dxa"/>
-            <w:vAlign w:val="center"/>
-          </w:tcPr>
-          <w:p>
-            <w:pPr>
-              <w:jc w:val="center"/>
-              <w:rPr>
-                <w:sz w:val="18"/>
-                <w:szCs w:val="18"/>
-              </w:rPr>
-            </w:pPr>
-          </w:p>
-        </w:tc>
-      </w:tr>
-      <w:tr>
-        <w:trPr>
-          <w:trHeight w:val="272"/>
-        </w:trPr>
-        <w:tc>
-          <w:tcPr>
-            <w:tcW w:w="1701" w:type="dxa"/>
-            <w:vAlign w:val="center"/>
-          </w:tcPr>
-          <w:p>
-            <w:pPr>
-              <w:jc w:val="center"/>
-            </w:pPr>
-          </w:p>
-        </w:tc>
-        <w:tc>
-          <w:tcPr>
-            <w:tcW w:w="1843" w:type="dxa"/>
-            <w:vAlign w:val="center"/>
-          </w:tcPr>
-          <w:p>
-            <w:pPr>
-              <w:jc w:val="center"/>
-            </w:pPr>
-          </w:p>
-        </w:tc>
-        <w:tc>
-          <w:tcPr>
-            <w:tcW w:w="1984" w:type="dxa"/>
-            <w:vAlign w:val="center"/>
-          </w:tcPr>
-          <w:p>
-            <w:pPr>
-              <w:jc w:val="center"/>
-            </w:pPr>
-          </w:p>
-        </w:tc>
-        <w:tc>
-          <w:tcPr>
-            <w:tcW w:w="2127" w:type="dxa"/>
-            <w:vAlign w:val="center"/>
-          </w:tcPr>
-          <w:p>
-            <w:pPr>
-              <w:jc w:val="center"/>
-            </w:pPr>
-          </w:p>
-        </w:tc>
-        <w:tc>
-          <w:tcPr>
-            <w:tcW w:w="1842" w:type="dxa"/>
-            <w:vAlign w:val="center"/>
-          </w:tcPr>
-          <w:p>
-            <w:pPr>
-              <w:jc w:val="center"/>
-            </w:pPr>
-          </w:p>
-        </w:tc>
-        <w:tc>
-          <w:tcPr>
-            <w:tcW w:w="1843" w:type="dxa"/>
-            <w:vAlign w:val="center"/>
-          </w:tcPr>
-          <w:p>
-            <w:pPr>
-              <w:jc w:val="center"/>
-              <w:rPr>
-                <w:sz w:val="18"/>
-                <w:szCs w:val="18"/>
-              </w:rPr>
-            </w:pPr>
-          </w:p>
-        </w:tc>
-      </w:tr>
-      <w:tr>
-        <w:trPr>
-          <w:trHeight w:val="272"/>
-        </w:trPr>
-        <w:tc>
-          <w:tcPr>
-            <w:tcW w:w="1701" w:type="dxa"/>
-            <w:vAlign w:val="center"/>
-          </w:tcPr>
-          <w:p>
-            <w:pPr>
-              <w:jc w:val="center"/>
-              <w:rPr>
-                <w:rFonts w:ascii="Calibri" w:hAnsi="Calibri" w:cs="Calibri"/>
-                <w:color w:val="000000"/>
-              </w:rPr>
-            </w:pPr>
-          </w:p>
-        </w:tc>
-        <w:tc>
-          <w:tcPr>
-            <w:tcW w:w="1843" w:type="dxa"/>
-            <w:vAlign w:val="center"/>
-          </w:tcPr>
-          <w:p>
-            <w:pPr>
-              <w:jc w:val="center"/>
-              <w:rPr>
-                <w:rFonts w:ascii="Calibri" w:hAnsi="Calibri" w:cs="Calibri"/>
-                <w:color w:val="000000"/>
-              </w:rPr>
-            </w:pPr>
-          </w:p>
-        </w:tc>
-        <w:tc>
-          <w:tcPr>
-            <w:tcW w:w="1984" w:type="dxa"/>
-            <w:vAlign w:val="center"/>
-          </w:tcPr>
-          <w:p>
-            <w:pPr>
-              <w:jc w:val="center"/>
-              <w:rPr>
-                <w:rFonts w:ascii="Aptos Narrow" w:hAnsi="Aptos Narrow"/>
-                <w:color w:val="000000"/>
-              </w:rPr>
-            </w:pPr>
-          </w:p>
-        </w:tc>
-        <w:tc>
-          <w:tcPr>
-            <w:tcW w:w="2127" w:type="dxa"/>
-            <w:vAlign w:val="center"/>
-          </w:tcPr>
-          <w:p>
-            <w:pPr>
-              <w:jc w:val="center"/>
-              <w:rPr>
-                <w:rFonts w:ascii="Calibri" w:hAnsi="Calibri" w:cs="Calibri"/>
-                <w:color w:val="000000"/>
-              </w:rPr>
-            </w:pPr>
-          </w:p>
-        </w:tc>
-        <w:tc>
-          <w:tcPr>
-            <w:tcW w:w="1842" w:type="dxa"/>
-            <w:vAlign w:val="center"/>
-          </w:tcPr>
-          <w:p>
-            <w:pPr>
-              <w:jc w:val="center"/>
-            </w:pPr>
-          </w:p>
-        </w:tc>
-        <w:tc>
-          <w:tcPr>
-            <w:tcW w:w="1843" w:type="dxa"/>
-            <w:vAlign w:val="center"/>
-          </w:tcPr>
-          <w:p>
-            <w:pPr>
-              <w:jc w:val="center"/>
-              <w:rPr>
-                <w:sz w:val="18"/>
-                <w:szCs w:val="18"/>
-              </w:rPr>
-            </w:pPr>
-          </w:p>
-        </w:tc>
-      </w:tr>
-      <w:tr>
-        <w:trPr>
-          <w:trHeight w:val="272"/>
-        </w:trPr>
-        <w:tc>
-          <w:tcPr>
-            <w:tcW w:w="1701" w:type="dxa"/>
-            <w:vAlign w:val="center"/>
-          </w:tcPr>
-          <w:p>
-            <w:pPr>
-              <w:jc w:val="center"/>
-            </w:pPr>
-          </w:p>
-        </w:tc>
-        <w:tc>
-          <w:tcPr>
-            <w:tcW w:w="1843" w:type="dxa"/>
-            <w:vAlign w:val="center"/>
-          </w:tcPr>
-          <w:p>
-            <w:pPr>
-              <w:jc w:val="center"/>
-            </w:pPr>
-          </w:p>
-        </w:tc>
-        <w:tc>
-          <w:tcPr>
-            <w:tcW w:w="1984" w:type="dxa"/>
-            <w:vAlign w:val="center"/>
-          </w:tcPr>
-          <w:p>
-            <w:pPr>
-              <w:jc w:val="center"/>
-              <w:rPr>
-                <w:rFonts w:ascii="Aptos Narrow" w:hAnsi="Aptos Narrow"/>
-                <w:color w:val="000000"/>
-              </w:rPr>
-            </w:pPr>
-          </w:p>
-        </w:tc>
-        <w:tc>
-          <w:tcPr>
-            <w:tcW w:w="2127" w:type="dxa"/>
-            <w:vAlign w:val="center"/>
-          </w:tcPr>
-          <w:p>
-            <w:pPr>
-              <w:jc w:val="center"/>
-              <w:rPr>
-                <w:rFonts w:ascii="Aptos Narrow" w:hAnsi="Aptos Narrow"/>
-                <w:color w:val="000000"/>
-                <w:lang w:val="en-PH"/>
-              </w:rPr>
-            </w:pPr>
-          </w:p>
-        </w:tc>
-        <w:tc>
-          <w:tcPr>
-            <w:tcW w:w="1842" w:type="dxa"/>
-            <w:vAlign w:val="center"/>
-          </w:tcPr>
-          <w:p>
-            <w:pPr>
-              <w:jc w:val="center"/>
-              <w:rPr>
-                <w:sz w:val="18"/>
-                <w:szCs w:val="18"/>
-              </w:rPr>
-            </w:pPr>
-          </w:p>
-        </w:tc>
-        <w:tc>
-          <w:tcPr>
-            <w:tcW w:w="1843" w:type="dxa"/>
-            <w:vAlign w:val="center"/>
-          </w:tcPr>
-          <w:p>
-            <w:pPr>
-              <w:jc w:val="center"/>
-              <w:rPr>
-                <w:sz w:val="18"/>
-                <w:szCs w:val="18"/>
-              </w:rPr>
-            </w:pPr>
-          </w:p>
-        </w:tc>
-      </w:tr>
     </w:tbl>
     <w:p/>
     <w:p>
@@ -2075,23 +1579,7 @@
           <w:b/>
           <w:bCs/>
         </w:rPr>
-        <w:t xml:space="preserve">By Signing this Form, I agree </w:t>
-      </w:r>
-      <w:proofErr w:type="gramStart"/>
-      <w:r>
-        <w:rPr>
-          <w:b/>
-          <w:bCs/>
-        </w:rPr>
-        <w:t>to</w:t>
-      </w:r>
-      <w:proofErr w:type="gramEnd"/>
-      <w:r>
-        <w:rPr>
-          <w:b/>
-          <w:bCs/>
-        </w:rPr>
-        <w:t xml:space="preserve"> the following:</w:t>
+        <w:t>By Signing this Form, I agree to the following:</w:t>
       </w:r>
     </w:p>
     <w:p>
@@ -2099,15 +1587,7 @@
         <w:jc w:val="both"/>
       </w:pPr>
       <w:r>
-        <w:t xml:space="preserve">I am accountable for the equipment entrusted to me, and I will use it in the manner intended; I am expected to exercise due care in my use of this property; I will be responsible for any damage done; I will return the item(s) issued to me in proper working order); I will replace any items issued to me that are damaged, lost or stolen at my expense; I authorized a payroll deduction to cover the replacement cost of any items issued to me that is not returned for whatever reason, or is not returned in good working order. When I no longer need one or more of the items, I will </w:t>
-      </w:r>
-      <w:proofErr w:type="gramStart"/>
-      <w:r>
-        <w:t>return it/</w:t>
-      </w:r>
-      <w:proofErr w:type="gramEnd"/>
-      <w:r>
-        <w:t xml:space="preserve">them immediately to the company. For work from home set up, I’m responsible for bringing the equipment to the office if it needs to be repaired. </w:t>
+        <w:t xml:space="preserve">I am accountable for the equipment entrusted to me, and I will use it in the manner intended; I am expected to exercise due care in my use of this property; I will be responsible for any damage done; I will return the item(s) issued to me in proper working order); I will replace any items issued to me that are damaged, lost or stolen at my expense; I authorized a payroll deduction to cover the replacement cost of any items issued to me that is not returned for whatever reason, or is not returned in good working order. When I no longer need one or more of the items, I will return it/them immediately to the company. For work from home set up, I’m responsible for bringing the equipment to the office if it needs to be repaired. </w:t>
       </w:r>
     </w:p>
     <w:tbl>

</xml_diff>